<commit_message>
Further edits to analysis and manuscript revision
</commit_message>
<xml_diff>
--- a/kohler-vedak-gilmore/reviewer_response.docx
+++ b/kohler-vedak-gilmore/reviewer_response.docx
@@ -142,23 +142,7 @@
           <w:bCs/>
           <w:color w:val="538135" w:themeColor="accent6" w:themeShade="BF"/>
         </w:rPr>
-        <w:t xml:space="preserve">The selection of P6, P3M1, P31M and P6M was also partially motivated by the fact that these four groups share the same lattice shape, and by the fact that </w:t>
-      </w:r>
-      <w:r>
-        <w:rPr>
-          <w:b/>
-          <w:bCs/>
-          <w:color w:val="538135" w:themeColor="accent6" w:themeShade="BF"/>
-        </w:rPr>
-        <w:t>P6, P3M1, P31M a</w:t>
-      </w:r>
-      <w:r>
-        <w:rPr>
-          <w:b/>
-          <w:bCs/>
-          <w:color w:val="538135" w:themeColor="accent6" w:themeShade="BF"/>
-        </w:rPr>
-        <w:t xml:space="preserve">re all subgroups of P6M (see Kohler &amp; Clarke, 2021), but differ in their symmetry content. </w:t>
+        <w:t xml:space="preserve">The selection of P6, P3M1, P31M and P6M was also partially motivated by the fact that these four groups share the same lattice shape, and by the fact that P6, P3M1, P31M are all subgroups of P6M (see Kohler &amp; Clarke, 2021), but differ in their symmetry content. </w:t>
       </w:r>
       <w:r>
         <w:rPr>
@@ -287,28 +271,9 @@
     <w:p>
       <w:pPr>
         <w:pStyle w:val="NormalWeb"/>
-        <w:ind w:left="720"/>
-        <w:rPr>
-          <w:b/>
-          <w:bCs/>
-          <w:color w:val="000000" w:themeColor="text1"/>
-        </w:rPr>
-      </w:pPr>
-      <w:r>
-        <w:rPr>
-          <w:b/>
-          <w:bCs/>
-          <w:color w:val="000000" w:themeColor="text1"/>
-        </w:rPr>
+      </w:pPr>
+      <w:r>
         <w:lastRenderedPageBreak/>
-        <w:t xml:space="preserve">RG: Let me know if you have anything to add to the above. </w:t>
-      </w:r>
-    </w:p>
-    <w:p>
-      <w:pPr>
-        <w:pStyle w:val="NormalWeb"/>
-      </w:pPr>
-      <w:r>
         <w:t>- the introduction could benefit from more explicitly stating what the current study adds compared to Clarke et al. (2011)’s study.</w:t>
       </w:r>
     </w:p>
@@ -373,8 +338,25 @@
         <w:rPr>
           <w:b/>
           <w:bCs/>
-        </w:rPr>
-        <w:t xml:space="preserve">RG: Can we say something about this? </w:t>
+          <w:color w:val="538135" w:themeColor="accent6" w:themeShade="BF"/>
+        </w:rPr>
+        <w:t xml:space="preserve">We have added a sentence about </w:t>
+      </w:r>
+      <w:r>
+        <w:rPr>
+          <w:b/>
+          <w:bCs/>
+          <w:color w:val="538135" w:themeColor="accent6" w:themeShade="BF"/>
+        </w:rPr>
+        <w:t>our participants’ comments regarding the difficulty in sorting P1 exemplars.</w:t>
+      </w:r>
+      <w:r>
+        <w:rPr>
+          <w:b/>
+          <w:bCs/>
+          <w:color w:val="538135" w:themeColor="accent6" w:themeShade="BF"/>
+        </w:rPr>
+        <w:t xml:space="preserve"> </w:t>
       </w:r>
     </w:p>
     <w:p>
@@ -425,15 +407,7 @@
           <w:bCs/>
           <w:color w:val="C45911" w:themeColor="accent2" w:themeShade="BF"/>
         </w:rPr>
-        <w:t>Cohen’s</w:t>
-      </w:r>
-      <w:r>
-        <w:rPr>
-          <w:b/>
-          <w:bCs/>
-          <w:color w:val="C45911" w:themeColor="accent2" w:themeShade="BF"/>
-        </w:rPr>
-        <w:t xml:space="preserve"> </w:t>
+        <w:t xml:space="preserve">Cohen’s </w:t>
       </w:r>
       <w:r>
         <w:rPr>
@@ -555,6 +529,7 @@
         <w:rPr>
           <w:b/>
           <w:bCs/>
+          <w:color w:val="538135" w:themeColor="accent6" w:themeShade="BF"/>
         </w:rPr>
       </w:pPr>
       <w:r>
@@ -564,9 +539,21 @@
         <w:rPr>
           <w:b/>
           <w:bCs/>
-          <w:color w:val="C45911" w:themeColor="accent2" w:themeShade="BF"/>
+          <w:color w:val="538135" w:themeColor="accent6" w:themeShade="BF"/>
         </w:rPr>
         <w:t>We have merged Figures 3 and 4 to address this comment.</w:t>
+      </w:r>
+    </w:p>
+    <w:p>
+      <w:pPr>
+        <w:pStyle w:val="NormalWeb"/>
+      </w:pPr>
+      <w:r>
+        <w:t>Discussion section:</w:t>
+      </w:r>
+      <w:r>
+        <w:br/>
+        <w:t>- the authors mention previous neuroimaging and psychophysics work that investigated the distinction between wallpaper groups at different levels. Could they add a word on how the variability of the perceptual self-similarity they found within wallpaper groups might impact cortical representations or psychophysical thresholds?</w:t>
       </w:r>
     </w:p>
     <w:p>
@@ -576,42 +563,6 @@
         <w:rPr>
           <w:b/>
           <w:bCs/>
-        </w:rPr>
-      </w:pPr>
-      <w:r>
-        <w:rPr>
-          <w:b/>
-          <w:bCs/>
-        </w:rPr>
-        <w:t xml:space="preserve">RG: How difficult would it be to merge Figures 3 and 4? </w:t>
-      </w:r>
-      <w:r>
-        <w:rPr>
-          <w:b/>
-          <w:bCs/>
-        </w:rPr>
-        <w:t xml:space="preserve">We can probably say no if it is very difficult. </w:t>
-      </w:r>
-    </w:p>
-    <w:p>
-      <w:pPr>
-        <w:pStyle w:val="NormalWeb"/>
-      </w:pPr>
-      <w:r>
-        <w:t>Discussion section:</w:t>
-      </w:r>
-      <w:r>
-        <w:br/>
-        <w:t>- the authors mention previous neuroimaging and psychophysics work that investigated the distinction between wallpaper groups at different levels. Could they add a word on how the variability of the perceptual self-similarity they found within wallpaper groups might impact cortical representations or psychophysical thresholds?</w:t>
-      </w:r>
-    </w:p>
-    <w:p>
-      <w:pPr>
-        <w:pStyle w:val="NormalWeb"/>
-        <w:ind w:left="720"/>
-        <w:rPr>
-          <w:b/>
-          <w:bCs/>
           <w:color w:val="538135" w:themeColor="accent6" w:themeShade="BF"/>
         </w:rPr>
       </w:pPr>
@@ -679,22 +630,28 @@
           <w:b/>
           <w:bCs/>
         </w:rPr>
+        <w:t xml:space="preserve">Reviewer 2: </w:t>
+      </w:r>
+    </w:p>
+    <w:p>
+      <w:pPr>
+        <w:spacing w:before="100" w:beforeAutospacing="1" w:after="100" w:afterAutospacing="1"/>
+        <w:rPr>
+          <w:rFonts w:ascii="Times New Roman" w:eastAsia="Times New Roman" w:hAnsi="Times New Roman" w:cs="Times New Roman"/>
+        </w:rPr>
+      </w:pPr>
+      <w:r>
+        <w:rPr>
+          <w:rFonts w:ascii="Times New Roman" w:eastAsia="Times New Roman" w:hAnsi="Times New Roman" w:cs="Times New Roman"/>
+        </w:rPr>
+        <w:t xml:space="preserve">In their article “Perceptual Similarities Among Wallpaper Group Exemplars”, Kohler and colleagues investigate the perceived similarity of different exemplars of the same wallpaper </w:t>
+      </w:r>
+      <w:r>
+        <w:rPr>
+          <w:rFonts w:ascii="Times New Roman" w:eastAsia="Times New Roman" w:hAnsi="Times New Roman" w:cs="Times New Roman"/>
+        </w:rPr>
         <w:lastRenderedPageBreak/>
-        <w:t xml:space="preserve">Reviewer 2: </w:t>
-      </w:r>
-    </w:p>
-    <w:p>
-      <w:pPr>
-        <w:spacing w:before="100" w:beforeAutospacing="1" w:after="100" w:afterAutospacing="1"/>
-        <w:rPr>
-          <w:rFonts w:ascii="Times New Roman" w:eastAsia="Times New Roman" w:hAnsi="Times New Roman" w:cs="Times New Roman"/>
-        </w:rPr>
-      </w:pPr>
-      <w:r>
-        <w:rPr>
-          <w:rFonts w:ascii="Times New Roman" w:eastAsia="Times New Roman" w:hAnsi="Times New Roman" w:cs="Times New Roman"/>
-        </w:rPr>
-        <w:t>In their article “Perceptual Similarities Among Wallpaper Group Exemplars”, Kohler and colleagues investigate the perceived similarity of different exemplars of the same wallpaper groups in a group of untrained participants. Results showed that P1 was the most self-similar group among the others, which did not differ much in terms of self-similarity.</w:t>
+        <w:t>groups in a group of untrained participants. Results showed that P1 was the most self-similar group among the others, which did not differ much in terms of self-similarity.</w:t>
       </w:r>
     </w:p>
     <w:p>
@@ -1116,62 +1073,71 @@
           <w:bCs/>
           <w:color w:val="538135" w:themeColor="accent6" w:themeShade="BF"/>
         </w:rPr>
+        <w:t>We are n</w:t>
+      </w:r>
+      <w:r>
+        <w:rPr>
+          <w:rFonts w:ascii="Times New Roman" w:eastAsia="Times New Roman" w:hAnsi="Times New Roman" w:cs="Times New Roman"/>
+          <w:b/>
+          <w:bCs/>
+          <w:color w:val="538135" w:themeColor="accent6" w:themeShade="BF"/>
+        </w:rPr>
+        <w:t xml:space="preserve">ot sure what is meant by “the standard format” here. </w:t>
+      </w:r>
+      <w:r>
+        <w:rPr>
+          <w:rFonts w:ascii="Times New Roman" w:eastAsia="Times New Roman" w:hAnsi="Times New Roman" w:cs="Times New Roman"/>
+          <w:b/>
+          <w:bCs/>
+          <w:color w:val="538135" w:themeColor="accent6" w:themeShade="BF"/>
+        </w:rPr>
+        <w:t xml:space="preserve">We are reporting that the median number of sets generated was 3 for group P1, and 4-5 for the four other groups. The intention is to provide a general overview of our results, and we refer the reader to </w:t>
+      </w:r>
+      <w:r>
+        <w:rPr>
+          <w:rFonts w:ascii="Times New Roman" w:eastAsia="Times New Roman" w:hAnsi="Times New Roman" w:cs="Times New Roman"/>
+          <w:b/>
+          <w:bCs/>
+          <w:color w:val="538135" w:themeColor="accent6" w:themeShade="BF"/>
+        </w:rPr>
+        <w:t>a</w:t>
+      </w:r>
+      <w:r>
+        <w:rPr>
+          <w:rFonts w:ascii="Times New Roman" w:eastAsia="Times New Roman" w:hAnsi="Times New Roman" w:cs="Times New Roman"/>
+          <w:b/>
+          <w:bCs/>
+          <w:color w:val="538135" w:themeColor="accent6" w:themeShade="BF"/>
+        </w:rPr>
+        <w:t xml:space="preserve"> figure </w:t>
+      </w:r>
+      <w:r>
+        <w:rPr>
+          <w:rFonts w:ascii="Times New Roman" w:eastAsia="Times New Roman" w:hAnsi="Times New Roman" w:cs="Times New Roman"/>
+          <w:b/>
+          <w:bCs/>
+          <w:color w:val="538135" w:themeColor="accent6" w:themeShade="BF"/>
+        </w:rPr>
+        <w:t>where</w:t>
+      </w:r>
+      <w:r>
+        <w:rPr>
+          <w:rFonts w:ascii="Times New Roman" w:eastAsia="Times New Roman" w:hAnsi="Times New Roman" w:cs="Times New Roman"/>
+          <w:b/>
+          <w:bCs/>
+          <w:color w:val="538135" w:themeColor="accent6" w:themeShade="BF"/>
+        </w:rPr>
+        <w:t xml:space="preserve"> exact data from each </w:t>
+      </w:r>
+      <w:r>
+        <w:rPr>
+          <w:rFonts w:ascii="Times New Roman" w:eastAsia="Times New Roman" w:hAnsi="Times New Roman" w:cs="Times New Roman"/>
+          <w:b/>
+          <w:bCs/>
+          <w:color w:val="538135" w:themeColor="accent6" w:themeShade="BF"/>
+        </w:rPr>
         <w:lastRenderedPageBreak/>
-        <w:t>We are n</w:t>
-      </w:r>
-      <w:r>
-        <w:rPr>
-          <w:rFonts w:ascii="Times New Roman" w:eastAsia="Times New Roman" w:hAnsi="Times New Roman" w:cs="Times New Roman"/>
-          <w:b/>
-          <w:bCs/>
-          <w:color w:val="538135" w:themeColor="accent6" w:themeShade="BF"/>
-        </w:rPr>
-        <w:t xml:space="preserve">ot sure what is meant by “the standard format” here. </w:t>
-      </w:r>
-      <w:r>
-        <w:rPr>
-          <w:rFonts w:ascii="Times New Roman" w:eastAsia="Times New Roman" w:hAnsi="Times New Roman" w:cs="Times New Roman"/>
-          <w:b/>
-          <w:bCs/>
-          <w:color w:val="538135" w:themeColor="accent6" w:themeShade="BF"/>
-        </w:rPr>
-        <w:t xml:space="preserve">We are reporting that the median number of sets generated was 3 for group P1, and 4-5 for the four other groups. The intention is to provide a general overview of our results, and we refer the reader to </w:t>
-      </w:r>
-      <w:r>
-        <w:rPr>
-          <w:rFonts w:ascii="Times New Roman" w:eastAsia="Times New Roman" w:hAnsi="Times New Roman" w:cs="Times New Roman"/>
-          <w:b/>
-          <w:bCs/>
-          <w:color w:val="538135" w:themeColor="accent6" w:themeShade="BF"/>
-        </w:rPr>
-        <w:t>a</w:t>
-      </w:r>
-      <w:r>
-        <w:rPr>
-          <w:rFonts w:ascii="Times New Roman" w:eastAsia="Times New Roman" w:hAnsi="Times New Roman" w:cs="Times New Roman"/>
-          <w:b/>
-          <w:bCs/>
-          <w:color w:val="538135" w:themeColor="accent6" w:themeShade="BF"/>
-        </w:rPr>
-        <w:t xml:space="preserve"> figure </w:t>
-      </w:r>
-      <w:r>
-        <w:rPr>
-          <w:rFonts w:ascii="Times New Roman" w:eastAsia="Times New Roman" w:hAnsi="Times New Roman" w:cs="Times New Roman"/>
-          <w:b/>
-          <w:bCs/>
-          <w:color w:val="538135" w:themeColor="accent6" w:themeShade="BF"/>
-        </w:rPr>
-        <w:t>where</w:t>
-      </w:r>
-      <w:r>
-        <w:rPr>
-          <w:rFonts w:ascii="Times New Roman" w:eastAsia="Times New Roman" w:hAnsi="Times New Roman" w:cs="Times New Roman"/>
-          <w:b/>
-          <w:bCs/>
-          <w:color w:val="538135" w:themeColor="accent6" w:themeShade="BF"/>
-        </w:rPr>
-        <w:t xml:space="preserve"> exact data from each group can be read out. </w:t>
+        <w:t xml:space="preserve">group can be read out. </w:t>
       </w:r>
       <w:r>
         <w:rPr>
@@ -1311,26 +1277,17 @@
           <w:rFonts w:ascii="Times New Roman" w:eastAsia="Times New Roman" w:hAnsi="Times New Roman" w:cs="Times New Roman"/>
           <w:b/>
           <w:bCs/>
-          <w:color w:val="C45911" w:themeColor="accent2" w:themeShade="BF"/>
-        </w:rPr>
-      </w:pPr>
-      <w:r>
-        <w:rPr>
-          <w:rFonts w:ascii="Times New Roman" w:eastAsia="Times New Roman" w:hAnsi="Times New Roman" w:cs="Times New Roman"/>
-          <w:b/>
-          <w:bCs/>
-          <w:color w:val="C45911" w:themeColor="accent2" w:themeShade="BF"/>
-        </w:rPr>
-        <w:t xml:space="preserve">RG: </w:t>
-      </w:r>
-      <w:r>
-        <w:rPr>
-          <w:rFonts w:ascii="Times New Roman" w:eastAsia="Times New Roman" w:hAnsi="Times New Roman" w:cs="Times New Roman"/>
-          <w:b/>
-          <w:bCs/>
-          <w:color w:val="C45911" w:themeColor="accent2" w:themeShade="BF"/>
-        </w:rPr>
-        <w:t xml:space="preserve">Can we speak to this? </w:t>
+          <w:color w:val="538135" w:themeColor="accent6" w:themeShade="BF"/>
+        </w:rPr>
+      </w:pPr>
+      <w:r>
+        <w:rPr>
+          <w:rFonts w:ascii="Times New Roman" w:eastAsia="Times New Roman" w:hAnsi="Times New Roman" w:cs="Times New Roman"/>
+          <w:b/>
+          <w:bCs/>
+          <w:color w:val="538135" w:themeColor="accent6" w:themeShade="BF"/>
+        </w:rPr>
+        <w:t>Participants were recruited from the undergraduate participant pool in the Department of Psychology.</w:t>
       </w:r>
     </w:p>
     <w:p>
@@ -1485,28 +1442,28 @@
         <w:rPr>
           <w:rFonts w:ascii="Times New Roman" w:eastAsia="Times New Roman" w:hAnsi="Times New Roman" w:cs="Times New Roman"/>
         </w:rPr>
+        <w:t>Lines 39-42: the authors posited that: Functional MRI evidence from macaque monkeys reveal similar representations in analogous areas of the macaque visual system”. To which brain areas are the authors referring?</w:t>
+      </w:r>
+    </w:p>
+    <w:p>
+      <w:pPr>
+        <w:spacing w:before="100" w:beforeAutospacing="1" w:after="100" w:afterAutospacing="1"/>
+        <w:ind w:left="1440"/>
+        <w:rPr>
+          <w:rFonts w:ascii="Times New Roman" w:eastAsia="Times New Roman" w:hAnsi="Times New Roman" w:cs="Times New Roman"/>
+          <w:b/>
+          <w:bCs/>
+          <w:color w:val="538135" w:themeColor="accent6" w:themeShade="BF"/>
+        </w:rPr>
+      </w:pPr>
+      <w:r>
+        <w:rPr>
+          <w:rFonts w:ascii="Times New Roman" w:eastAsia="Times New Roman" w:hAnsi="Times New Roman" w:cs="Times New Roman"/>
+          <w:b/>
+          <w:bCs/>
+          <w:color w:val="538135" w:themeColor="accent6" w:themeShade="BF"/>
+        </w:rPr>
         <w:lastRenderedPageBreak/>
-        <w:t>Lines 39-42: the authors posited that: Functional MRI evidence from macaque monkeys reveal similar representations in analogous areas of the macaque visual system”. To which brain areas are the authors referring?</w:t>
-      </w:r>
-    </w:p>
-    <w:p>
-      <w:pPr>
-        <w:spacing w:before="100" w:beforeAutospacing="1" w:after="100" w:afterAutospacing="1"/>
-        <w:ind w:left="1440"/>
-        <w:rPr>
-          <w:rFonts w:ascii="Times New Roman" w:eastAsia="Times New Roman" w:hAnsi="Times New Roman" w:cs="Times New Roman"/>
-          <w:b/>
-          <w:bCs/>
-          <w:color w:val="538135" w:themeColor="accent6" w:themeShade="BF"/>
-        </w:rPr>
-      </w:pPr>
-      <w:r>
-        <w:rPr>
-          <w:rFonts w:ascii="Times New Roman" w:eastAsia="Times New Roman" w:hAnsi="Times New Roman" w:cs="Times New Roman"/>
-          <w:b/>
-          <w:bCs/>
-          <w:color w:val="538135" w:themeColor="accent6" w:themeShade="BF"/>
-        </w:rPr>
         <w:t>We have modified the sentence to be clearer about the brain areas we are refer</w:t>
       </w:r>
       <w:r>
@@ -1889,7 +1846,6 @@
         <w:rPr>
           <w:rFonts w:ascii="Times New Roman" w:eastAsia="Times New Roman" w:hAnsi="Times New Roman" w:cs="Times New Roman"/>
         </w:rPr>
-        <w:lastRenderedPageBreak/>
         <w:t>I would recommend the article to undergo Major Revision.</w:t>
       </w:r>
     </w:p>

</xml_diff>